<commit_message>
Ajout de mon nom et de mon DA sur le fichier d'analyse et commencé les deux paragraphes sur la nature du projet
</commit_message>
<xml_diff>
--- a/Analyse_TP3_Laurier_Zakarya.docx
+++ b/Analyse_TP3_Laurier_Zakarya.docx
@@ -380,7 +380,6 @@
                                           <w:color w:val="ED7D31" w:themeColor="accent2"/>
                                           <w:sz w:val="26"/>
                                           <w:szCs w:val="26"/>
-                                          <w:lang w:val="fr-CA"/>
                                         </w:rPr>
                                         <w:alias w:val="Author"/>
                                         <w:tag w:val=""/>
@@ -396,7 +395,6 @@
                                               <w:color w:val="ED7D31" w:themeColor="accent2"/>
                                               <w:sz w:val="26"/>
                                               <w:szCs w:val="26"/>
-                                              <w:lang w:val="fr-CA"/>
                                             </w:rPr>
                                           </w:pPr>
                                           <w:r>
@@ -404,7 +402,6 @@
                                               <w:color w:val="ED7D31" w:themeColor="accent2"/>
                                               <w:sz w:val="26"/>
                                               <w:szCs w:val="26"/>
-                                              <w:lang w:val="fr-CA"/>
                                             </w:rPr>
                                             <w:t>Mohammed Salim MEFLAH</w:t>
                                           </w:r>
@@ -414,67 +411,50 @@
                                     <w:p>
                                       <w:pPr>
                                         <w:pStyle w:val="Sansinterligne"/>
-                                        <w:rPr>
-                                          <w:lang w:val="fr-CA"/>
-                                        </w:rPr>
                                       </w:pPr>
                                     </w:p>
                                     <w:p>
                                       <w:pPr>
                                         <w:pStyle w:val="Sansinterligne"/>
-                                        <w:rPr>
-                                          <w:lang w:val="fr-CA"/>
-                                        </w:rPr>
                                       </w:pPr>
                                     </w:p>
                                     <w:p>
                                       <w:pPr>
                                         <w:pStyle w:val="Sansinterligne"/>
-                                        <w:rPr>
-                                          <w:lang w:val="fr-CA"/>
-                                        </w:rPr>
                                       </w:pPr>
                                       <w:r>
-                                        <w:rPr>
-                                          <w:lang w:val="fr-CA"/>
-                                        </w:rPr>
                                         <w:t>Nom 1</w:t>
                                       </w:r>
                                       <w:r>
-                                        <w:rPr>
-                                          <w:lang w:val="fr-CA"/>
-                                        </w:rPr>
                                         <w:tab/>
-                                        <w:t>________________________</w:t>
+                                      </w:r>
+                                      <w:r>
+                                        <w:t>Laurier Mainguy</w:t>
+                                      </w:r>
+                                      <w:r>
+                                        <w:t>__________</w:t>
                                       </w:r>
                                     </w:p>
                                     <w:p>
                                       <w:pPr>
                                         <w:pStyle w:val="Sansinterligne"/>
-                                        <w:rPr>
-                                          <w:lang w:val="fr-CA"/>
-                                        </w:rPr>
                                       </w:pPr>
                                       <w:r>
-                                        <w:rPr>
-                                          <w:lang w:val="fr-CA"/>
-                                        </w:rPr>
                                         <w:t>DA 1</w:t>
                                       </w:r>
                                       <w:r>
-                                        <w:rPr>
-                                          <w:lang w:val="fr-CA"/>
-                                        </w:rPr>
                                         <w:tab/>
-                                        <w:t>________________________</w:t>
+                                      </w:r>
+                                      <w:r>
+                                        <w:t>6228273</w:t>
+                                      </w:r>
+                                      <w:r>
+                                        <w:t>________________</w:t>
                                       </w:r>
                                     </w:p>
                                     <w:p>
                                       <w:pPr>
                                         <w:pStyle w:val="Sansinterligne"/>
-                                        <w:rPr>
-                                          <w:lang w:val="fr-CA"/>
-                                        </w:rPr>
                                       </w:pPr>
                                     </w:p>
                                     <w:p>
@@ -840,7 +820,6 @@
                                     <w:color w:val="ED7D31" w:themeColor="accent2"/>
                                     <w:sz w:val="26"/>
                                     <w:szCs w:val="26"/>
-                                    <w:lang w:val="fr-CA"/>
                                   </w:rPr>
                                   <w:alias w:val="Author"/>
                                   <w:tag w:val=""/>
@@ -856,7 +835,6 @@
                                         <w:color w:val="ED7D31" w:themeColor="accent2"/>
                                         <w:sz w:val="26"/>
                                         <w:szCs w:val="26"/>
-                                        <w:lang w:val="fr-CA"/>
                                       </w:rPr>
                                     </w:pPr>
                                     <w:r>
@@ -864,7 +842,6 @@
                                         <w:color w:val="ED7D31" w:themeColor="accent2"/>
                                         <w:sz w:val="26"/>
                                         <w:szCs w:val="26"/>
-                                        <w:lang w:val="fr-CA"/>
                                       </w:rPr>
                                       <w:t>Mohammed Salim MEFLAH</w:t>
                                     </w:r>
@@ -874,67 +851,50 @@
                               <w:p>
                                 <w:pPr>
                                   <w:pStyle w:val="Sansinterligne"/>
-                                  <w:rPr>
-                                    <w:lang w:val="fr-CA"/>
-                                  </w:rPr>
                                 </w:pPr>
                               </w:p>
                               <w:p>
                                 <w:pPr>
                                   <w:pStyle w:val="Sansinterligne"/>
-                                  <w:rPr>
-                                    <w:lang w:val="fr-CA"/>
-                                  </w:rPr>
                                 </w:pPr>
                               </w:p>
                               <w:p>
                                 <w:pPr>
                                   <w:pStyle w:val="Sansinterligne"/>
-                                  <w:rPr>
-                                    <w:lang w:val="fr-CA"/>
-                                  </w:rPr>
                                 </w:pPr>
                                 <w:r>
-                                  <w:rPr>
-                                    <w:lang w:val="fr-CA"/>
-                                  </w:rPr>
                                   <w:t>Nom 1</w:t>
                                 </w:r>
                                 <w:r>
-                                  <w:rPr>
-                                    <w:lang w:val="fr-CA"/>
-                                  </w:rPr>
                                   <w:tab/>
-                                  <w:t>________________________</w:t>
+                                </w:r>
+                                <w:r>
+                                  <w:t>Laurier Mainguy</w:t>
+                                </w:r>
+                                <w:r>
+                                  <w:t>__________</w:t>
                                 </w:r>
                               </w:p>
                               <w:p>
                                 <w:pPr>
                                   <w:pStyle w:val="Sansinterligne"/>
-                                  <w:rPr>
-                                    <w:lang w:val="fr-CA"/>
-                                  </w:rPr>
                                 </w:pPr>
                                 <w:r>
-                                  <w:rPr>
-                                    <w:lang w:val="fr-CA"/>
-                                  </w:rPr>
                                   <w:t>DA 1</w:t>
                                 </w:r>
                                 <w:r>
-                                  <w:rPr>
-                                    <w:lang w:val="fr-CA"/>
-                                  </w:rPr>
                                   <w:tab/>
-                                  <w:t>________________________</w:t>
+                                </w:r>
+                                <w:r>
+                                  <w:t>6228273</w:t>
+                                </w:r>
+                                <w:r>
+                                  <w:t>________________</w:t>
                                 </w:r>
                               </w:p>
                               <w:p>
                                 <w:pPr>
                                   <w:pStyle w:val="Sansinterligne"/>
-                                  <w:rPr>
-                                    <w:lang w:val="fr-CA"/>
-                                  </w:rPr>
                                 </w:pPr>
                               </w:p>
                               <w:p>
@@ -1864,91 +1824,54 @@
     <w:p/>
     <w:p>
       <w:r>
-        <w:t>Pour aider à repartir l’économie du Québec qui a été frei</w:t>
-      </w:r>
-      <w:r>
-        <w:t>née</w:t>
-      </w:r>
-      <w:r>
-        <w:t xml:space="preserve"> par la crise du COVID-19, nous avons eu l’idée d’offrir des cours d’informatique en français aux étudiants du Québec. </w:t>
-      </w:r>
-      <w:r>
-        <w:t xml:space="preserve">Notre projet se nomme Vos Cours, votre succès (VCVS). </w:t>
-      </w:r>
-      <w:r>
-        <w:t xml:space="preserve">Les cours d’introduction seront gratuits et par la suite, le </w:t>
-      </w:r>
-      <w:r>
-        <w:t>site offrira des cours intermédiaires et avancés à des prix abordable</w:t>
-      </w:r>
-      <w:r>
-        <w:t>s</w:t>
-      </w:r>
-      <w:r>
-        <w:t>.</w:t>
+        <w:t>Notre projet est un site web dédié à la vente de produits de sports partout au Québec.</w:t>
+      </w:r>
+    </w:p>
+    <w:p>
+      <w:r>
+        <w:t>Sur le site, il y aura divers produits de différents sports pour étendre notre potentiel de nombre</w:t>
+      </w:r>
+    </w:p>
+    <w:p>
+      <w:proofErr w:type="gramStart"/>
+      <w:r>
+        <w:t>de</w:t>
+      </w:r>
+      <w:proofErr w:type="gramEnd"/>
+      <w:r>
+        <w:t xml:space="preserve"> clients sur notre site web. Par exemple, il y aura des ballons de soccer, des ballons de</w:t>
+      </w:r>
+    </w:p>
+    <w:p>
+      <w:r>
+        <w:t xml:space="preserve">Basketball ou aussi des ballons rugby pour satisfaire nos clients. Les clients auront la possibilité d’afficher les produits en fonction de leur nom attribué. Par exemple, en écrivant &lt;&lt; ballon de soccer &gt;&gt; dans la barre de recherche, les clients pourront consulter les ballons de soccer qui sont en stock.   </w:t>
       </w:r>
     </w:p>
     <w:p/>
     <w:p>
       <w:r>
-        <w:t xml:space="preserve">Il y aura une page d’accueil qui expliquera le site et aura une approche vendeur, il y aura un menu vers les autres pages. Il y aura une page d’offre des cours. Il y aura 2 pages détaillées pour les deux premiers cours. Il y aura une page pour créer son profil. Il y aura une page pour s’inscrire à un cours avec un suivi des sessions du cours. </w:t>
+        <w:t xml:space="preserve">De plus, sur notre site web, les clients auront la possibilité de se faire livrer leur produit comme il le souhaite, s’ils n’ont pas le temps d’aller chercher les chercher eux-mêmes. Accompagné de cette fonctionnalité, il y aura sur le site, une page d’aide ou les clients pourront aller demander de l’aide à des personnes destinés à répondre à leurs besoins. Sur cette page, nous afficheront </w:t>
       </w:r>
     </w:p>
     <w:p>
-      <w:r>
-        <w:t>N.B. Seul</w:t>
-      </w:r>
-      <w:r>
-        <w:t>es</w:t>
-      </w:r>
-      <w:r>
-        <w:t xml:space="preserve"> </w:t>
-      </w:r>
-      <w:r>
-        <w:t xml:space="preserve">les fonctionnalités </w:t>
-      </w:r>
-      <w:r>
-        <w:t>minimales</w:t>
-      </w:r>
-      <w:r>
-        <w:t>,</w:t>
-      </w:r>
-      <w:r>
-        <w:t xml:space="preserve"> afin de rencontrer les objectifs du cours</w:t>
-      </w:r>
-      <w:r>
-        <w:t>,</w:t>
-      </w:r>
-      <w:r>
-        <w:t xml:space="preserve"> seront implanté</w:t>
-      </w:r>
-      <w:r>
-        <w:t>e</w:t>
-      </w:r>
-      <w:r>
-        <w:t>s.</w:t>
-      </w:r>
-      <w:r>
-        <w:t xml:space="preserve"> … </w:t>
-      </w:r>
-      <w:r>
-        <w:rPr>
-          <w:b/>
-          <w:bCs/>
-          <w:u w:val="single"/>
-        </w:rPr>
-        <w:t>N.B. ceci est un exemple</w:t>
-      </w:r>
-      <w:r>
-        <w:rPr>
-          <w:b/>
-          <w:bCs/>
-          <w:u w:val="single"/>
-        </w:rPr>
-        <w:t>, vous trouvez votre propre sujet !</w:t>
+      <w:proofErr w:type="gramStart"/>
+      <w:r>
+        <w:t>les</w:t>
+      </w:r>
+      <w:proofErr w:type="gramEnd"/>
+      <w:r>
+        <w:t xml:space="preserve"> coordonnées nécessaires pour que nos client puissent communiquer avec eux directement à</w:t>
       </w:r>
     </w:p>
     <w:p>
+      <w:proofErr w:type="gramStart"/>
+      <w:r>
+        <w:t>distance</w:t>
+      </w:r>
+      <w:proofErr w:type="gramEnd"/>
+      <w:r>
+        <w:t xml:space="preserve"> ou en personne.</w:t>
+      </w:r>
       <w:r>
         <w:br w:type="page"/>
       </w:r>
@@ -2023,7 +1946,15 @@
         </w:rPr>
       </w:pPr>
       <w:r>
-        <w:t>Le modèle de données logique explique les relations entre les entités. L’entité étudiant comprend l’information de base sur les étudiants qui vont suivre les cours. L’entité session_AH comprend l’information sur les sessions pour lesquelles on offre des cours. …</w:t>
+        <w:t xml:space="preserve">Le modèle de données logique explique les relations entre les entités. L’entité étudiant comprend l’information de base sur les étudiants qui vont suivre les cours. L’entité </w:t>
+      </w:r>
+      <w:proofErr w:type="spellStart"/>
+      <w:r>
+        <w:t>session_AH</w:t>
+      </w:r>
+      <w:proofErr w:type="spellEnd"/>
+      <w:r>
+        <w:t xml:space="preserve"> comprend l’information sur les sessions pour lesquelles on offre des cours. …</w:t>
       </w:r>
       <w:bookmarkStart w:id="4" w:name="OLE_LINK5"/>
       <w:bookmarkStart w:id="5" w:name="OLE_LINK6"/>

</xml_diff>

<commit_message>
Implémentation de l'image du modèle logique et de son explication
</commit_message>
<xml_diff>
--- a/Analyse_TP3_Laurier_Zakarya.docx
+++ b/Analyse_TP3_Laurier_Zakarya.docx
@@ -380,6 +380,7 @@
                                           <w:color w:val="ED7D31" w:themeColor="accent2"/>
                                           <w:sz w:val="26"/>
                                           <w:szCs w:val="26"/>
+                                          <w:lang w:val="fr-CA"/>
                                         </w:rPr>
                                         <w:alias w:val="Author"/>
                                         <w:tag w:val=""/>
@@ -395,6 +396,7 @@
                                               <w:color w:val="ED7D31" w:themeColor="accent2"/>
                                               <w:sz w:val="26"/>
                                               <w:szCs w:val="26"/>
+                                              <w:lang w:val="fr-CA"/>
                                             </w:rPr>
                                           </w:pPr>
                                           <w:r>
@@ -402,6 +404,7 @@
                                               <w:color w:val="ED7D31" w:themeColor="accent2"/>
                                               <w:sz w:val="26"/>
                                               <w:szCs w:val="26"/>
+                                              <w:lang w:val="fr-CA"/>
                                             </w:rPr>
                                             <w:t>Mohammed Salim MEFLAH</w:t>
                                           </w:r>
@@ -411,50 +414,89 @@
                                     <w:p>
                                       <w:pPr>
                                         <w:pStyle w:val="Sansinterligne"/>
+                                        <w:rPr>
+                                          <w:lang w:val="fr-CA"/>
+                                        </w:rPr>
                                       </w:pPr>
                                     </w:p>
                                     <w:p>
                                       <w:pPr>
                                         <w:pStyle w:val="Sansinterligne"/>
+                                        <w:rPr>
+                                          <w:lang w:val="fr-CA"/>
+                                        </w:rPr>
                                       </w:pPr>
                                     </w:p>
                                     <w:p>
                                       <w:pPr>
                                         <w:pStyle w:val="Sansinterligne"/>
+                                        <w:rPr>
+                                          <w:lang w:val="fr-CA"/>
+                                        </w:rPr>
                                       </w:pPr>
                                       <w:r>
+                                        <w:rPr>
+                                          <w:lang w:val="fr-CA"/>
+                                        </w:rPr>
                                         <w:t>Nom 1</w:t>
                                       </w:r>
                                       <w:r>
+                                        <w:rPr>
+                                          <w:lang w:val="fr-CA"/>
+                                        </w:rPr>
                                         <w:tab/>
                                       </w:r>
                                       <w:r>
+                                        <w:rPr>
+                                          <w:lang w:val="fr-CA"/>
+                                        </w:rPr>
                                         <w:t>Laurier Mainguy</w:t>
                                       </w:r>
                                       <w:r>
+                                        <w:rPr>
+                                          <w:lang w:val="fr-CA"/>
+                                        </w:rPr>
                                         <w:t>__________</w:t>
                                       </w:r>
                                     </w:p>
                                     <w:p>
                                       <w:pPr>
                                         <w:pStyle w:val="Sansinterligne"/>
+                                        <w:rPr>
+                                          <w:lang w:val="fr-CA"/>
+                                        </w:rPr>
                                       </w:pPr>
                                       <w:r>
+                                        <w:rPr>
+                                          <w:lang w:val="fr-CA"/>
+                                        </w:rPr>
                                         <w:t>DA 1</w:t>
                                       </w:r>
                                       <w:r>
+                                        <w:rPr>
+                                          <w:lang w:val="fr-CA"/>
+                                        </w:rPr>
                                         <w:tab/>
                                       </w:r>
                                       <w:r>
+                                        <w:rPr>
+                                          <w:lang w:val="fr-CA"/>
+                                        </w:rPr>
                                         <w:t>6228273</w:t>
                                       </w:r>
                                       <w:r>
+                                        <w:rPr>
+                                          <w:lang w:val="fr-CA"/>
+                                        </w:rPr>
                                         <w:t>________________</w:t>
                                       </w:r>
                                     </w:p>
                                     <w:p>
                                       <w:pPr>
                                         <w:pStyle w:val="Sansinterligne"/>
+                                        <w:rPr>
+                                          <w:lang w:val="fr-CA"/>
+                                        </w:rPr>
                                       </w:pPr>
                                     </w:p>
                                     <w:p>
@@ -820,6 +862,7 @@
                                     <w:color w:val="ED7D31" w:themeColor="accent2"/>
                                     <w:sz w:val="26"/>
                                     <w:szCs w:val="26"/>
+                                    <w:lang w:val="fr-CA"/>
                                   </w:rPr>
                                   <w:alias w:val="Author"/>
                                   <w:tag w:val=""/>
@@ -835,6 +878,7 @@
                                         <w:color w:val="ED7D31" w:themeColor="accent2"/>
                                         <w:sz w:val="26"/>
                                         <w:szCs w:val="26"/>
+                                        <w:lang w:val="fr-CA"/>
                                       </w:rPr>
                                     </w:pPr>
                                     <w:r>
@@ -842,6 +886,7 @@
                                         <w:color w:val="ED7D31" w:themeColor="accent2"/>
                                         <w:sz w:val="26"/>
                                         <w:szCs w:val="26"/>
+                                        <w:lang w:val="fr-CA"/>
                                       </w:rPr>
                                       <w:t>Mohammed Salim MEFLAH</w:t>
                                     </w:r>
@@ -851,50 +896,89 @@
                               <w:p>
                                 <w:pPr>
                                   <w:pStyle w:val="Sansinterligne"/>
+                                  <w:rPr>
+                                    <w:lang w:val="fr-CA"/>
+                                  </w:rPr>
                                 </w:pPr>
                               </w:p>
                               <w:p>
                                 <w:pPr>
                                   <w:pStyle w:val="Sansinterligne"/>
+                                  <w:rPr>
+                                    <w:lang w:val="fr-CA"/>
+                                  </w:rPr>
                                 </w:pPr>
                               </w:p>
                               <w:p>
                                 <w:pPr>
                                   <w:pStyle w:val="Sansinterligne"/>
+                                  <w:rPr>
+                                    <w:lang w:val="fr-CA"/>
+                                  </w:rPr>
                                 </w:pPr>
                                 <w:r>
+                                  <w:rPr>
+                                    <w:lang w:val="fr-CA"/>
+                                  </w:rPr>
                                   <w:t>Nom 1</w:t>
                                 </w:r>
                                 <w:r>
+                                  <w:rPr>
+                                    <w:lang w:val="fr-CA"/>
+                                  </w:rPr>
                                   <w:tab/>
                                 </w:r>
                                 <w:r>
+                                  <w:rPr>
+                                    <w:lang w:val="fr-CA"/>
+                                  </w:rPr>
                                   <w:t>Laurier Mainguy</w:t>
                                 </w:r>
                                 <w:r>
+                                  <w:rPr>
+                                    <w:lang w:val="fr-CA"/>
+                                  </w:rPr>
                                   <w:t>__________</w:t>
                                 </w:r>
                               </w:p>
                               <w:p>
                                 <w:pPr>
                                   <w:pStyle w:val="Sansinterligne"/>
+                                  <w:rPr>
+                                    <w:lang w:val="fr-CA"/>
+                                  </w:rPr>
                                 </w:pPr>
                                 <w:r>
+                                  <w:rPr>
+                                    <w:lang w:val="fr-CA"/>
+                                  </w:rPr>
                                   <w:t>DA 1</w:t>
                                 </w:r>
                                 <w:r>
+                                  <w:rPr>
+                                    <w:lang w:val="fr-CA"/>
+                                  </w:rPr>
                                   <w:tab/>
                                 </w:r>
                                 <w:r>
+                                  <w:rPr>
+                                    <w:lang w:val="fr-CA"/>
+                                  </w:rPr>
                                   <w:t>6228273</w:t>
                                 </w:r>
                                 <w:r>
+                                  <w:rPr>
+                                    <w:lang w:val="fr-CA"/>
+                                  </w:rPr>
                                   <w:t>________________</w:t>
                                 </w:r>
                               </w:p>
                               <w:p>
                                 <w:pPr>
                                   <w:pStyle w:val="Sansinterligne"/>
+                                  <w:rPr>
+                                    <w:lang w:val="fr-CA"/>
+                                  </w:rPr>
                                 </w:pPr>
                               </w:p>
                               <w:p>
@@ -1824,7 +1908,13 @@
     <w:p/>
     <w:p>
       <w:r>
-        <w:t>Notre projet est un site web dédié à la vente de produits de sports partout au Québec.</w:t>
+        <w:t>Notre projet est un site web dédié à la vente de produits de sports partout au</w:t>
+      </w:r>
+      <w:r>
+        <w:t xml:space="preserve"> Canada</w:t>
+      </w:r>
+      <w:r>
+        <w:t>.</w:t>
       </w:r>
     </w:p>
     <w:p>
@@ -1833,13 +1923,8 @@
       </w:r>
     </w:p>
     <w:p>
-      <w:proofErr w:type="gramStart"/>
-      <w:r>
-        <w:t>de</w:t>
-      </w:r>
-      <w:proofErr w:type="gramEnd"/>
-      <w:r>
-        <w:t xml:space="preserve"> clients sur notre site web. Par exemple, il y aura des ballons de soccer, des ballons de</w:t>
+      <w:r>
+        <w:t>de clients sur notre site web. Par exemple, il y aura des ballons de soccer, des ballons de</w:t>
       </w:r>
     </w:p>
     <w:p>
@@ -1854,23 +1939,13 @@
       </w:r>
     </w:p>
     <w:p>
-      <w:proofErr w:type="gramStart"/>
-      <w:r>
-        <w:t>les</w:t>
-      </w:r>
-      <w:proofErr w:type="gramEnd"/>
-      <w:r>
-        <w:t xml:space="preserve"> coordonnées nécessaires pour que nos client puissent communiquer avec eux directement à</w:t>
+      <w:r>
+        <w:t>les coordonnées nécessaires pour que nos client puissent communiquer avec eux directement à</w:t>
       </w:r>
     </w:p>
     <w:p>
-      <w:proofErr w:type="gramStart"/>
-      <w:r>
-        <w:t>distance</w:t>
-      </w:r>
-      <w:proofErr w:type="gramEnd"/>
-      <w:r>
-        <w:t xml:space="preserve"> ou en personne.</w:t>
+      <w:r>
+        <w:t>distance ou en personne.</w:t>
       </w:r>
       <w:r>
         <w:br w:type="page"/>
@@ -1894,10 +1969,10 @@
           <w:noProof/>
         </w:rPr>
         <w:drawing>
-          <wp:inline distT="0" distB="0" distL="0" distR="0" wp14:anchorId="33F0090A" wp14:editId="0E765559">
-            <wp:extent cx="5943600" cy="2887345"/>
-            <wp:effectExtent l="0" t="0" r="0" b="0"/>
-            <wp:docPr id="5" name="Picture 5" descr="A screenshot of a cell phone&#10;&#10;Description automatically generated"/>
+          <wp:inline distT="0" distB="0" distL="0" distR="0" wp14:anchorId="4BBE1075" wp14:editId="537B384B">
+            <wp:extent cx="5943600" cy="4265930"/>
+            <wp:effectExtent l="0" t="0" r="0" b="1270"/>
+            <wp:docPr id="996154802" name="Image 1" descr="Une image contenant texte, capture d’écran, diagramme, Rectangle&#10;&#10;Description générée automatiquement"/>
             <wp:cNvGraphicFramePr>
               <a:graphicFrameLocks xmlns:a="http://schemas.openxmlformats.org/drawingml/2006/main" noChangeAspect="1"/>
             </wp:cNvGraphicFramePr>
@@ -1905,8 +1980,10 @@
               <a:graphicData uri="http://schemas.openxmlformats.org/drawingml/2006/picture">
                 <pic:pic xmlns:pic="http://schemas.openxmlformats.org/drawingml/2006/picture">
                   <pic:nvPicPr>
-                    <pic:cNvPr id="5" name="Screen Shot 2020-04-12 at 8.42.31 PM.png"/>
-                    <pic:cNvPicPr/>
+                    <pic:cNvPr id="996154802" name="Image 1" descr="Une image contenant texte, capture d’écran, diagramme, Rectangle&#10;&#10;Description générée automatiquement"/>
+                    <pic:cNvPicPr>
+                      <a:picLocks noChangeAspect="1" noChangeArrowheads="1"/>
+                    </pic:cNvPicPr>
                   </pic:nvPicPr>
                   <pic:blipFill>
                     <a:blip r:embed="rId10">
@@ -1916,18 +1993,23 @@
                         </a:ext>
                       </a:extLst>
                     </a:blip>
+                    <a:srcRect/>
                     <a:stretch>
                       <a:fillRect/>
                     </a:stretch>
                   </pic:blipFill>
-                  <pic:spPr>
+                  <pic:spPr bwMode="auto">
                     <a:xfrm>
                       <a:off x="0" y="0"/>
-                      <a:ext cx="5943600" cy="2887345"/>
+                      <a:ext cx="5943600" cy="4265930"/>
                     </a:xfrm>
                     <a:prstGeom prst="rect">
                       <a:avLst/>
                     </a:prstGeom>
+                    <a:noFill/>
+                    <a:ln>
+                      <a:noFill/>
+                    </a:ln>
                   </pic:spPr>
                 </pic:pic>
               </a:graphicData>
@@ -1946,66 +2028,46 @@
         </w:rPr>
       </w:pPr>
       <w:r>
-        <w:t xml:space="preserve">Le modèle de données logique explique les relations entre les entités. L’entité étudiant comprend l’information de base sur les étudiants qui vont suivre les cours. L’entité </w:t>
-      </w:r>
-      <w:proofErr w:type="spellStart"/>
-      <w:r>
-        <w:t>session_AH</w:t>
-      </w:r>
-      <w:proofErr w:type="spellEnd"/>
-      <w:r>
-        <w:t xml:space="preserve"> comprend l’information sur les sessions pour lesquelles on offre des cours. …</w:t>
-      </w:r>
-      <w:bookmarkStart w:id="4" w:name="OLE_LINK5"/>
-      <w:bookmarkStart w:id="5" w:name="OLE_LINK6"/>
+        <w:t xml:space="preserve">Le modèle de données logique explique les relations entre les entités. L’entité </w:t>
+      </w:r>
+      <w:r>
+        <w:t>Client</w:t>
+      </w:r>
+      <w:r>
+        <w:t xml:space="preserve"> comprend l’information de base sur les </w:t>
+      </w:r>
+      <w:r>
+        <w:t xml:space="preserve">clients </w:t>
+      </w:r>
+      <w:r>
+        <w:t>qui vont</w:t>
+      </w:r>
+      <w:r>
+        <w:t xml:space="preserve"> vouloir acheter des produits. Par exemple, le id, leur prénom et leur nom, leur adresse et leur numéro de téléphone. L’entité</w:t>
+      </w:r>
       <w:r>
         <w:t xml:space="preserve"> </w:t>
       </w:r>
       <w:r>
-        <w:rPr>
-          <w:b/>
-          <w:bCs/>
-          <w:u w:val="single"/>
-        </w:rPr>
-        <w:t>N</w:t>
-      </w:r>
-      <w:r>
-        <w:rPr>
-          <w:b/>
-          <w:bCs/>
-          <w:u w:val="single"/>
-        </w:rPr>
-        <w:t>.B. ceci est un exemple et est incomplet</w:t>
-      </w:r>
-      <w:r>
-        <w:rPr>
-          <w:b/>
-          <w:bCs/>
-          <w:u w:val="single"/>
-        </w:rPr>
-        <w:t>!</w:t>
-      </w:r>
-      <w:r>
-        <w:rPr>
-          <w:b/>
-          <w:bCs/>
-          <w:u w:val="single"/>
-        </w:rPr>
-        <w:t xml:space="preserve"> </w:t>
-      </w:r>
-      <w:bookmarkEnd w:id="4"/>
-      <w:bookmarkEnd w:id="5"/>
+        <w:t xml:space="preserve">Magasin </w:t>
+      </w:r>
+      <w:r>
+        <w:t>comprend l’information sur</w:t>
+      </w:r>
+      <w:r>
+        <w:t xml:space="preserve"> les différents magasins dans la Canada. Par exemple, le id du magasin et le lieu du magasin pour les provinces. L’entité Produit contient des informations sur chaque produit comme le id du produit, leur nom et leur description. L’entité Livraison contient des informations sur les livreurs comme leur id, leur prénom, leur nom et leur disponibilité en province. L’entité administration aide contient les informations sur les personnes qui aident les clients dans leurs achats. Par exemple, le id admin , le prénom des aides , leur nom , leur email , leur numéro de téléphone et leur disponibilité coté entre faible moyenne élevée. </w:t>
+      </w:r>
     </w:p>
     <w:p/>
     <w:p>
       <w:pPr>
         <w:pStyle w:val="Titre2"/>
       </w:pPr>
-      <w:bookmarkStart w:id="6" w:name="_Toc70666868"/>
+      <w:bookmarkStart w:id="4" w:name="_Toc70666868"/>
       <w:r>
         <w:t>Clé de lecture du modèle de données</w:t>
       </w:r>
-      <w:bookmarkEnd w:id="6"/>
+      <w:bookmarkEnd w:id="4"/>
     </w:p>
     <w:p/>
     <w:p>
@@ -2053,23 +2115,23 @@
       <w:pPr>
         <w:pStyle w:val="Titre2"/>
       </w:pPr>
-      <w:bookmarkStart w:id="7" w:name="_Toc70666869"/>
+      <w:bookmarkStart w:id="5" w:name="_Toc70666869"/>
       <w:r>
         <w:lastRenderedPageBreak/>
         <w:t>Croquis d’écrans</w:t>
       </w:r>
-      <w:bookmarkEnd w:id="7"/>
+      <w:bookmarkEnd w:id="5"/>
     </w:p>
     <w:p/>
     <w:p>
       <w:pPr>
         <w:pStyle w:val="Titre3"/>
       </w:pPr>
-      <w:bookmarkStart w:id="8" w:name="_Toc70666870"/>
+      <w:bookmarkStart w:id="6" w:name="_Toc70666870"/>
       <w:r>
         <w:t>L’accueil</w:t>
       </w:r>
-      <w:bookmarkEnd w:id="8"/>
+      <w:bookmarkEnd w:id="6"/>
     </w:p>
     <w:p/>
     <w:p>
@@ -2145,12 +2207,12 @@
       <w:pPr>
         <w:pStyle w:val="Titre3"/>
       </w:pPr>
-      <w:bookmarkStart w:id="9" w:name="_Toc70666871"/>
+      <w:bookmarkStart w:id="7" w:name="_Toc70666871"/>
       <w:r>
         <w:lastRenderedPageBreak/>
         <w:t>La liste des cours</w:t>
       </w:r>
-      <w:bookmarkEnd w:id="9"/>
+      <w:bookmarkEnd w:id="7"/>
     </w:p>
     <w:p/>
     <w:p>
@@ -2276,11 +2338,11 @@
       <w:pPr>
         <w:pStyle w:val="Titre2"/>
       </w:pPr>
-      <w:bookmarkStart w:id="10" w:name="_Toc70666872"/>
+      <w:bookmarkStart w:id="8" w:name="_Toc70666872"/>
       <w:r>
         <w:t>Référence</w:t>
       </w:r>
-      <w:bookmarkEnd w:id="10"/>
+      <w:bookmarkEnd w:id="8"/>
     </w:p>
     <w:p/>
     <w:p>

</xml_diff>

<commit_message>
finalisation de l'analyse Laurier et Zakarya
</commit_message>
<xml_diff>
--- a/Analyse_TP3_Laurier_Zakarya.docx
+++ b/Analyse_TP3_Laurier_Zakarya.docx
@@ -154,7 +154,7 @@
                                 </w:tblPr>
                                 <w:tblGrid>
                                   <w:gridCol w:w="5545"/>
-                                  <w:gridCol w:w="3646"/>
+                                  <w:gridCol w:w="3550"/>
                                 </w:tblGrid>
                                 <w:tr>
                                   <w:trPr>
@@ -517,7 +517,18 @@
                                           <w:lang w:val="fr-CA"/>
                                         </w:rPr>
                                         <w:tab/>
-                                        <w:t>________________________</w:t>
+                                      </w:r>
+                                      <w:r>
+                                        <w:rPr>
+                                          <w:lang w:val="fr-CA"/>
+                                        </w:rPr>
+                                        <w:t>El Bacha Zakarya</w:t>
+                                      </w:r>
+                                      <w:r>
+                                        <w:rPr>
+                                          <w:lang w:val="fr-CA"/>
+                                        </w:rPr>
+                                        <w:t>_________</w:t>
                                       </w:r>
                                     </w:p>
                                     <w:p>
@@ -538,7 +549,18 @@
                                           <w:lang w:val="fr-CA"/>
                                         </w:rPr>
                                         <w:tab/>
-                                        <w:t>________________________</w:t>
+                                      </w:r>
+                                      <w:r>
+                                        <w:rPr>
+                                          <w:lang w:val="fr-CA"/>
+                                        </w:rPr>
+                                        <w:t>2385359</w:t>
+                                      </w:r>
+                                      <w:r>
+                                        <w:rPr>
+                                          <w:lang w:val="fr-CA"/>
+                                        </w:rPr>
+                                        <w:t>_______________</w:t>
                                       </w:r>
                                     </w:p>
                                     <w:p>
@@ -636,7 +658,7 @@
                           </w:tblPr>
                           <w:tblGrid>
                             <w:gridCol w:w="5545"/>
-                            <w:gridCol w:w="3646"/>
+                            <w:gridCol w:w="3550"/>
                           </w:tblGrid>
                           <w:tr>
                             <w:trPr>
@@ -999,7 +1021,18 @@
                                     <w:lang w:val="fr-CA"/>
                                   </w:rPr>
                                   <w:tab/>
-                                  <w:t>________________________</w:t>
+                                </w:r>
+                                <w:r>
+                                  <w:rPr>
+                                    <w:lang w:val="fr-CA"/>
+                                  </w:rPr>
+                                  <w:t>El Bacha Zakarya</w:t>
+                                </w:r>
+                                <w:r>
+                                  <w:rPr>
+                                    <w:lang w:val="fr-CA"/>
+                                  </w:rPr>
+                                  <w:t>_________</w:t>
                                 </w:r>
                               </w:p>
                               <w:p>
@@ -1020,7 +1053,18 @@
                                     <w:lang w:val="fr-CA"/>
                                   </w:rPr>
                                   <w:tab/>
-                                  <w:t>________________________</w:t>
+                                </w:r>
+                                <w:r>
+                                  <w:rPr>
+                                    <w:lang w:val="fr-CA"/>
+                                  </w:rPr>
+                                  <w:t>2385359</w:t>
+                                </w:r>
+                                <w:r>
+                                  <w:rPr>
+                                    <w:lang w:val="fr-CA"/>
+                                  </w:rPr>
+                                  <w:t>_______________</w:t>
                                 </w:r>
                               </w:p>
                               <w:p>
@@ -1157,7 +1201,7 @@
           <w:hyperlink w:anchor="_Toc70666864" w:history="1">
             <w:r>
               <w:rPr>
-                <w:rStyle w:val="Lienhypertexte"/>
+                <w:rStyle w:val="Hyperlien"/>
                 <w:noProof/>
               </w:rPr>
               <w:t>TP3 – Application Web – Livrable 1</w:t>
@@ -1230,7 +1274,7 @@
           <w:hyperlink w:anchor="_Toc70666865" w:history="1">
             <w:r>
               <w:rPr>
-                <w:rStyle w:val="Lienhypertexte"/>
+                <w:rStyle w:val="Hyperlien"/>
                 <w:noProof/>
               </w:rPr>
               <w:t>Consignes :</w:t>
@@ -1303,7 +1347,7 @@
           <w:hyperlink w:anchor="_Toc70666866" w:history="1">
             <w:r>
               <w:rPr>
-                <w:rStyle w:val="Lienhypertexte"/>
+                <w:rStyle w:val="Hyperlien"/>
                 <w:noProof/>
               </w:rPr>
               <w:t>Nature du projet</w:t>
@@ -1376,7 +1420,7 @@
           <w:hyperlink w:anchor="_Toc70666867" w:history="1">
             <w:r>
               <w:rPr>
-                <w:rStyle w:val="Lienhypertexte"/>
+                <w:rStyle w:val="Hyperlien"/>
                 <w:noProof/>
               </w:rPr>
               <w:t>Modèle de données logique</w:t>
@@ -1449,7 +1493,7 @@
           <w:hyperlink w:anchor="_Toc70666868" w:history="1">
             <w:r>
               <w:rPr>
-                <w:rStyle w:val="Lienhypertexte"/>
+                <w:rStyle w:val="Hyperlien"/>
                 <w:noProof/>
               </w:rPr>
               <w:t>Clé de lecture du modèle de données</w:t>
@@ -1522,7 +1566,7 @@
           <w:hyperlink w:anchor="_Toc70666869" w:history="1">
             <w:r>
               <w:rPr>
-                <w:rStyle w:val="Lienhypertexte"/>
+                <w:rStyle w:val="Hyperlien"/>
                 <w:noProof/>
               </w:rPr>
               <w:t>Croquis d’écrans</w:t>
@@ -1596,7 +1640,7 @@
           <w:hyperlink w:anchor="_Toc70666870" w:history="1">
             <w:r>
               <w:rPr>
-                <w:rStyle w:val="Lienhypertexte"/>
+                <w:rStyle w:val="Hyperlien"/>
                 <w:noProof/>
               </w:rPr>
               <w:t>L’accueil</w:t>
@@ -1670,7 +1714,7 @@
           <w:hyperlink w:anchor="_Toc70666871" w:history="1">
             <w:r>
               <w:rPr>
-                <w:rStyle w:val="Lienhypertexte"/>
+                <w:rStyle w:val="Hyperlien"/>
                 <w:noProof/>
               </w:rPr>
               <w:t>La liste des cours</w:t>
@@ -1743,7 +1787,7 @@
           <w:hyperlink w:anchor="_Toc70666872" w:history="1">
             <w:r>
               <w:rPr>
-                <w:rStyle w:val="Lienhypertexte"/>
+                <w:rStyle w:val="Hyperlien"/>
                 <w:noProof/>
               </w:rPr>
               <w:t>Référence</w:t>
@@ -1929,7 +1973,10 @@
     </w:p>
     <w:p>
       <w:r>
-        <w:t xml:space="preserve">Basketball ou aussi des ballons rugby pour satisfaire nos clients. Les clients auront la possibilité d’afficher les produits en fonction de leur nom attribué. Par exemple, en écrivant &lt;&lt; ballon de soccer &gt;&gt; dans la barre de recherche, les clients pourront consulter les ballons de soccer qui sont en stock.   </w:t>
+        <w:t xml:space="preserve">Basketball ou aussi des ballons rugby pour satisfaire nos clients. Les clients auront la possibilité d’afficher les produits </w:t>
+      </w:r>
+      <w:r>
+        <w:t xml:space="preserve">avec un bouton. </w:t>
       </w:r>
     </w:p>
     <w:p/>
@@ -1946,6 +1993,9 @@
     <w:p>
       <w:r>
         <w:t>distance ou en personne.</w:t>
+      </w:r>
+      <w:r>
+        <w:t xml:space="preserve"> Ils pourront aussi afficher les livreurs qui sont disponible à leurs services.</w:t>
       </w:r>
       <w:r>
         <w:br w:type="page"/>
@@ -2020,6 +2070,48 @@
     </w:p>
     <w:p/>
     <w:p>
+      <w:r>
+        <w:t xml:space="preserve">Le modèle de données logique explique les relations entre les entités. L’entité </w:t>
+      </w:r>
+      <w:r>
+        <w:t>Client</w:t>
+      </w:r>
+      <w:r>
+        <w:t xml:space="preserve"> comprend l’information de base sur les </w:t>
+      </w:r>
+      <w:r>
+        <w:t xml:space="preserve">clients </w:t>
+      </w:r>
+      <w:r>
+        <w:t>qui vont</w:t>
+      </w:r>
+      <w:r>
+        <w:t xml:space="preserve"> vouloir acheter des produits. Par exemple, le id, leur prénom et leur nom, leur adresse et leur numéro de téléphone. L’entité</w:t>
+      </w:r>
+      <w:r>
+        <w:t xml:space="preserve"> </w:t>
+      </w:r>
+      <w:r>
+        <w:t xml:space="preserve">Magasin </w:t>
+      </w:r>
+      <w:r>
+        <w:t>comprend l’information sur</w:t>
+      </w:r>
+      <w:r>
+        <w:t xml:space="preserve"> les différents magasins dans la Canada. Par exemple, le id du magasin et le lieu du magasin pour les provinces. L’entité Produit contient des informations sur chaque produit comme le id du produit, leur nom et leur description. L’entité Livraison contient des informations sur les livreurs comme leur id, leur prénom, leur nom et leur disponibilité en province. L’entité administration</w:t>
+      </w:r>
+      <w:r>
+        <w:t>_</w:t>
+      </w:r>
+      <w:r>
+        <w:t xml:space="preserve">aide contient les informations sur les personnes qui aident les clients dans leurs achats. Par exemple, le id admin , le prénom des aides , leur nom , leur email , leur numéro de téléphone et leur disponibilité coté entre faible moyenne élevée. </w:t>
+      </w:r>
+    </w:p>
+    <w:p/>
+    <w:p/>
+    <w:p/>
+    <w:p/>
+    <w:p>
       <w:pPr>
         <w:rPr>
           <w:b/>
@@ -2027,36 +2119,6 @@
           <w:u w:val="single"/>
         </w:rPr>
       </w:pPr>
-      <w:r>
-        <w:t xml:space="preserve">Le modèle de données logique explique les relations entre les entités. L’entité </w:t>
-      </w:r>
-      <w:r>
-        <w:t>Client</w:t>
-      </w:r>
-      <w:r>
-        <w:t xml:space="preserve"> comprend l’information de base sur les </w:t>
-      </w:r>
-      <w:r>
-        <w:t xml:space="preserve">clients </w:t>
-      </w:r>
-      <w:r>
-        <w:t>qui vont</w:t>
-      </w:r>
-      <w:r>
-        <w:t xml:space="preserve"> vouloir acheter des produits. Par exemple, le id, leur prénom et leur nom, leur adresse et leur numéro de téléphone. L’entité</w:t>
-      </w:r>
-      <w:r>
-        <w:t xml:space="preserve"> </w:t>
-      </w:r>
-      <w:r>
-        <w:t xml:space="preserve">Magasin </w:t>
-      </w:r>
-      <w:r>
-        <w:t>comprend l’information sur</w:t>
-      </w:r>
-      <w:r>
-        <w:t xml:space="preserve"> les différents magasins dans la Canada. Par exemple, le id du magasin et le lieu du magasin pour les provinces. L’entité Produit contient des informations sur chaque produit comme le id du produit, leur nom et leur description. L’entité Livraison contient des informations sur les livreurs comme leur id, leur prénom, leur nom et leur disponibilité en province. L’entité administration aide contient les informations sur les personnes qui aident les clients dans leurs achats. Par exemple, le id admin , le prénom des aides , leur nom , leur email , leur numéro de téléphone et leur disponibilité coté entre faible moyenne élevée. </w:t>
-      </w:r>
     </w:p>
     <w:p/>
     <w:p>
@@ -2065,6 +2127,7 @@
       </w:pPr>
       <w:bookmarkStart w:id="4" w:name="_Toc70666868"/>
       <w:r>
+        <w:lastRenderedPageBreak/>
         <w:t>Clé de lecture du modèle de données</w:t>
       </w:r>
       <w:bookmarkEnd w:id="4"/>
@@ -2072,66 +2135,71 @@
     <w:p/>
     <w:p>
       <w:r>
-        <w:t>Un étudiant peut suivre un ou plusieurs cours offerts.</w:t>
+        <w:t>Dans ce modèle de données logique, on explique que d</w:t>
+      </w:r>
+      <w:r>
+        <w:t xml:space="preserve">ans le magasin, on peut offrir plusieurs </w:t>
+      </w:r>
+      <w:r>
+        <w:t>produits</w:t>
+      </w:r>
+      <w:r>
+        <w:t xml:space="preserve">. Dans ce magasin, on peut aussi avoir </w:t>
+      </w:r>
+      <w:r>
+        <w:t>plusieurs livraisons, par des livreurs</w:t>
+      </w:r>
+      <w:r>
+        <w:t xml:space="preserve">. De plus, dans ce magasin, on peut avoir </w:t>
+      </w:r>
+      <w:r>
+        <w:t>plusieurs clients. Dans une livraison, elle peut livrer plusieurs produits</w:t>
+      </w:r>
+      <w:r>
+        <w:t xml:space="preserve">. Aussi, dans une livraison, on peut livrer à plusieurs clients. Pour finir, </w:t>
+      </w:r>
+      <w:r>
+        <w:t xml:space="preserve">l’administration d’aide peut aider plusieurs clients. </w:t>
       </w:r>
     </w:p>
     <w:p>
       <w:r>
-        <w:t>Un cours offert peut comprendre un ou plusieurs étudiants.</w:t>
+        <w:t xml:space="preserve"> </w:t>
       </w:r>
     </w:p>
+    <w:p/>
+    <w:p/>
+    <w:p/>
     <w:p>
-      <w:r>
+      <w:pPr>
         <w:rPr>
           <w:b/>
           <w:bCs/>
-          <w:u w:val="single"/>
+          <w:sz w:val="28"/>
+          <w:szCs w:val="28"/>
         </w:rPr>
-        <w:t>N.B. ceci est un exemple et est incomplet</w:t>
-      </w:r>
+      </w:pPr>
       <w:r>
         <w:rPr>
           <w:b/>
           <w:bCs/>
-          <w:u w:val="single"/>
+          <w:sz w:val="28"/>
+          <w:szCs w:val="28"/>
         </w:rPr>
-        <w:t>!</w:t>
-      </w:r>
-    </w:p>
-    <w:p>
-      <w:pPr>
-        <w:rPr>
-          <w:rFonts w:asciiTheme="majorHAnsi" w:eastAsiaTheme="majorEastAsia" w:hAnsiTheme="majorHAnsi" w:cstheme="majorBidi"/>
-          <w:color w:val="2F5496" w:themeColor="accent1" w:themeShade="BF"/>
-          <w:sz w:val="26"/>
-          <w:szCs w:val="26"/>
-        </w:rPr>
-      </w:pPr>
-      <w:r>
-        <w:br w:type="page"/>
-      </w:r>
-    </w:p>
-    <w:p>
-      <w:pPr>
-        <w:pStyle w:val="Titre2"/>
-      </w:pPr>
-      <w:bookmarkStart w:id="5" w:name="_Toc70666869"/>
-      <w:r>
-        <w:lastRenderedPageBreak/>
-        <w:t>Croquis d’écrans</w:t>
-      </w:r>
-      <w:bookmarkEnd w:id="5"/>
+        <w:t xml:space="preserve">SCREEN SHOOT DU SITE : </w:t>
+      </w:r>
     </w:p>
     <w:p/>
     <w:p>
-      <w:pPr>
-        <w:pStyle w:val="Titre3"/>
-      </w:pPr>
-      <w:bookmarkStart w:id="6" w:name="_Toc70666870"/>
-      <w:r>
-        <w:t>L’accueil</w:t>
-      </w:r>
-      <w:bookmarkEnd w:id="6"/>
+      <w:r>
+        <w:rPr>
+          <w:highlight w:val="yellow"/>
+        </w:rPr>
+        <w:t>Présentation de l’index :</w:t>
+      </w:r>
+      <w:r>
+        <w:t xml:space="preserve"> </w:t>
+      </w:r>
     </w:p>
     <w:p/>
     <w:p>
@@ -2140,10 +2208,10 @@
           <w:noProof/>
         </w:rPr>
         <w:drawing>
-          <wp:inline distT="0" distB="0" distL="0" distR="0" wp14:anchorId="4E7EC33A" wp14:editId="3F2D1F4F">
-            <wp:extent cx="5943600" cy="4457700"/>
-            <wp:effectExtent l="0" t="0" r="0" b="0"/>
-            <wp:docPr id="3" name="Picture 3" descr="A screenshot of a cell phone&#10;&#10;Description automatically generated"/>
+          <wp:inline distT="0" distB="0" distL="0" distR="0" wp14:anchorId="4F53FD11" wp14:editId="4391FFEC">
+            <wp:extent cx="5943600" cy="4831715"/>
+            <wp:effectExtent l="0" t="0" r="0" b="6985"/>
+            <wp:docPr id="1194988996" name="Image 1"/>
             <wp:cNvGraphicFramePr>
               <a:graphicFrameLocks xmlns:a="http://schemas.openxmlformats.org/drawingml/2006/main" noChangeAspect="1"/>
             </wp:cNvGraphicFramePr>
@@ -2151,17 +2219,11 @@
               <a:graphicData uri="http://schemas.openxmlformats.org/drawingml/2006/picture">
                 <pic:pic xmlns:pic="http://schemas.openxmlformats.org/drawingml/2006/picture">
                   <pic:nvPicPr>
-                    <pic:cNvPr id="3" name="Wireframing (Copy).pdf"/>
+                    <pic:cNvPr id="1194988996" name=""/>
                     <pic:cNvPicPr/>
                   </pic:nvPicPr>
                   <pic:blipFill>
-                    <a:blip r:embed="rId11" cstate="print">
-                      <a:extLst>
-                        <a:ext uri="{28A0092B-C50C-407E-A947-70E740481C1C}">
-                          <a14:useLocalDpi xmlns:a14="http://schemas.microsoft.com/office/drawing/2010/main" val="0"/>
-                        </a:ext>
-                      </a:extLst>
-                    </a:blip>
+                    <a:blip r:embed="rId11"/>
                     <a:stretch>
                       <a:fillRect/>
                     </a:stretch>
@@ -2169,7 +2231,7 @@
                   <pic:spPr>
                     <a:xfrm>
                       <a:off x="0" y="0"/>
-                      <a:ext cx="5943600" cy="4457700"/>
+                      <a:ext cx="5943600" cy="4831715"/>
                     </a:xfrm>
                     <a:prstGeom prst="rect">
                       <a:avLst/>
@@ -2182,37 +2244,22 @@
         </w:drawing>
       </w:r>
     </w:p>
-    <w:p/>
     <w:p>
       <w:r>
-        <w:t>L’écran d’accueil est la page d’entrée vers le site, elle doit porter notre message</w:t>
-      </w:r>
-      <w:r>
-        <w:t> :</w:t>
-      </w:r>
-      <w:r>
-        <w:t xml:space="preserve"> Votre cours, votre succès. Elle contiendra le bouton de création de compte, le login et le menu vers les autres pages du site, elle doit être conviv</w:t>
-      </w:r>
-      <w:r>
-        <w:t>iale et facile à utiliser.</w:t>
+        <w:t>Cette page permet de s’inscrire avec son nom et d’afficher tous les clients stockés dans la table Client à partir de la base de donnée SQL.</w:t>
       </w:r>
     </w:p>
     <w:p/>
     <w:p>
       <w:r>
-        <w:br w:type="page"/>
-      </w:r>
-    </w:p>
-    <w:p>
-      <w:pPr>
-        <w:pStyle w:val="Titre3"/>
-      </w:pPr>
-      <w:bookmarkStart w:id="7" w:name="_Toc70666871"/>
-      <w:r>
-        <w:lastRenderedPageBreak/>
-        <w:t>La liste des cours</w:t>
-      </w:r>
-      <w:bookmarkEnd w:id="7"/>
+        <w:rPr>
+          <w:highlight w:val="yellow"/>
+        </w:rPr>
+        <w:t>Présentation de la page Produits :</w:t>
+      </w:r>
+      <w:r>
+        <w:t xml:space="preserve"> </w:t>
+      </w:r>
     </w:p>
     <w:p/>
     <w:p>
@@ -2221,10 +2268,10 @@
           <w:noProof/>
         </w:rPr>
         <w:drawing>
-          <wp:inline distT="0" distB="0" distL="0" distR="0" wp14:anchorId="72612D2A" wp14:editId="6896805D">
-            <wp:extent cx="5943600" cy="3375025"/>
-            <wp:effectExtent l="0" t="0" r="0" b="3175"/>
-            <wp:docPr id="4" name="Picture 4" descr="A screenshot of a cell phone&#10;&#10;Description automatically generated"/>
+          <wp:inline distT="0" distB="0" distL="0" distR="0" wp14:anchorId="19102B05" wp14:editId="7773837A">
+            <wp:extent cx="5943600" cy="4229100"/>
+            <wp:effectExtent l="0" t="0" r="0" b="0"/>
+            <wp:docPr id="1038585285" name="Image 1"/>
             <wp:cNvGraphicFramePr>
               <a:graphicFrameLocks xmlns:a="http://schemas.openxmlformats.org/drawingml/2006/main" noChangeAspect="1"/>
             </wp:cNvGraphicFramePr>
@@ -2232,17 +2279,11 @@
               <a:graphicData uri="http://schemas.openxmlformats.org/drawingml/2006/picture">
                 <pic:pic xmlns:pic="http://schemas.openxmlformats.org/drawingml/2006/picture">
                   <pic:nvPicPr>
-                    <pic:cNvPr id="4" name="Screen Shot 2020-04-12 at 8.31.10 PM.png"/>
+                    <pic:cNvPr id="1038585285" name=""/>
                     <pic:cNvPicPr/>
                   </pic:nvPicPr>
                   <pic:blipFill>
-                    <a:blip r:embed="rId12" cstate="print">
-                      <a:extLst>
-                        <a:ext uri="{28A0092B-C50C-407E-A947-70E740481C1C}">
-                          <a14:useLocalDpi xmlns:a14="http://schemas.microsoft.com/office/drawing/2010/main" val="0"/>
-                        </a:ext>
-                      </a:extLst>
-                    </a:blip>
+                    <a:blip r:embed="rId12"/>
                     <a:stretch>
                       <a:fillRect/>
                     </a:stretch>
@@ -2250,7 +2291,7 @@
                   <pic:spPr>
                     <a:xfrm>
                       <a:off x="0" y="0"/>
-                      <a:ext cx="5943600" cy="3375025"/>
+                      <a:ext cx="5943600" cy="4229100"/>
                     </a:xfrm>
                     <a:prstGeom prst="rect">
                       <a:avLst/>
@@ -2266,93 +2307,138 @@
     <w:p/>
     <w:p>
       <w:r>
-        <w:t xml:space="preserve">La liste des cours sera regroupée par cheminement afin de permettre de vendre une suite </w:t>
-      </w:r>
-      <w:r>
-        <w:t xml:space="preserve">complète </w:t>
-      </w:r>
-      <w:r>
-        <w:t>de cours et pas seulement un. …</w:t>
+        <w:t>Cette page permet d’afficher la liste des produits avec leur nom respectif.</w:t>
+      </w:r>
+    </w:p>
+    <w:p/>
+    <w:p/>
+    <w:p>
+      <w:r>
+        <w:rPr>
+          <w:highlight w:val="yellow"/>
+        </w:rPr>
+        <w:t>Présentation de la page Livraison :</w:t>
+      </w:r>
+      <w:r>
+        <w:t xml:space="preserve"> </w:t>
+      </w:r>
+    </w:p>
+    <w:p/>
+    <w:p/>
+    <w:p>
+      <w:r>
+        <w:rPr>
+          <w:noProof/>
+        </w:rPr>
+        <w:lastRenderedPageBreak/>
+        <w:drawing>
+          <wp:inline distT="0" distB="0" distL="0" distR="0" wp14:anchorId="6FF2CE6E" wp14:editId="11DF1ED3">
+            <wp:extent cx="5943600" cy="5787390"/>
+            <wp:effectExtent l="0" t="0" r="0" b="3810"/>
+            <wp:docPr id="981733657" name="Image 1"/>
+            <wp:cNvGraphicFramePr>
+              <a:graphicFrameLocks xmlns:a="http://schemas.openxmlformats.org/drawingml/2006/main" noChangeAspect="1"/>
+            </wp:cNvGraphicFramePr>
+            <a:graphic xmlns:a="http://schemas.openxmlformats.org/drawingml/2006/main">
+              <a:graphicData uri="http://schemas.openxmlformats.org/drawingml/2006/picture">
+                <pic:pic xmlns:pic="http://schemas.openxmlformats.org/drawingml/2006/picture">
+                  <pic:nvPicPr>
+                    <pic:cNvPr id="981733657" name=""/>
+                    <pic:cNvPicPr/>
+                  </pic:nvPicPr>
+                  <pic:blipFill>
+                    <a:blip r:embed="rId13"/>
+                    <a:stretch>
+                      <a:fillRect/>
+                    </a:stretch>
+                  </pic:blipFill>
+                  <pic:spPr>
+                    <a:xfrm>
+                      <a:off x="0" y="0"/>
+                      <a:ext cx="5943600" cy="5787390"/>
+                    </a:xfrm>
+                    <a:prstGeom prst="rect">
+                      <a:avLst/>
+                    </a:prstGeom>
+                  </pic:spPr>
+                </pic:pic>
+              </a:graphicData>
+            </a:graphic>
+          </wp:inline>
+        </w:drawing>
+      </w:r>
+    </w:p>
+    <w:p>
+      <w:r>
+        <w:t>Cette page permet de saisir son prénom, son nom, son email ainsi que son adresse avec le bouton submit qui affichera un message après leurs saisies. Aussi, elle permet d’afficher la liste des livreurs avec leur prénom et leur nom.</w:t>
       </w:r>
     </w:p>
     <w:p/>
     <w:p>
-      <w:pPr>
+      <w:r>
         <w:rPr>
-          <w:b/>
-          <w:bCs/>
-          <w:u w:val="single"/>
+          <w:highlight w:val="yellow"/>
         </w:rPr>
-      </w:pPr>
-      <w:r>
-        <w:rPr>
-          <w:b/>
-          <w:bCs/>
-          <w:u w:val="single"/>
-        </w:rPr>
-        <w:t xml:space="preserve">Cette section </w:t>
-      </w:r>
-      <w:r>
-        <w:rPr>
-          <w:b/>
-          <w:bCs/>
-          <w:u w:val="single"/>
-        </w:rPr>
-        <w:t>sert d’</w:t>
-      </w:r>
-      <w:r>
-        <w:rPr>
-          <w:b/>
-          <w:bCs/>
-          <w:u w:val="single"/>
-        </w:rPr>
-        <w:t>exemple et est incompl</w:t>
-      </w:r>
-      <w:r>
-        <w:rPr>
-          <w:b/>
-          <w:bCs/>
-          <w:u w:val="single"/>
-        </w:rPr>
-        <w:t>ète</w:t>
-      </w:r>
-      <w:r>
-        <w:rPr>
-          <w:b/>
-          <w:bCs/>
-          <w:u w:val="single"/>
-        </w:rPr>
-        <w:t>!</w:t>
-      </w:r>
-    </w:p>
-    <w:p>
-      <w:pPr>
-        <w:rPr>
-          <w:b/>
-          <w:bCs/>
-          <w:u w:val="single"/>
-        </w:rPr>
-      </w:pPr>
-    </w:p>
-    <w:p>
-      <w:pPr>
-        <w:pStyle w:val="Titre2"/>
-      </w:pPr>
-      <w:bookmarkStart w:id="8" w:name="_Toc70666872"/>
-      <w:r>
-        <w:t>Référence</w:t>
-      </w:r>
-      <w:bookmarkEnd w:id="8"/>
+        <w:t>Présentation de la page aide :</w:t>
+      </w:r>
+      <w:r>
+        <w:t xml:space="preserve"> </w:t>
+      </w:r>
     </w:p>
     <w:p/>
     <w:p>
       <w:r>
-        <w:t>Mettre ici une bibliographie et/ou la liste des sites qui vous ont inspirés.</w:t>
+        <w:rPr>
+          <w:noProof/>
+        </w:rPr>
+        <w:lastRenderedPageBreak/>
+        <w:drawing>
+          <wp:inline distT="0" distB="0" distL="0" distR="0" wp14:anchorId="42C0E6E1" wp14:editId="6C6B9609">
+            <wp:extent cx="5943600" cy="4723130"/>
+            <wp:effectExtent l="0" t="0" r="0" b="1270"/>
+            <wp:docPr id="553566199" name="Image 1"/>
+            <wp:cNvGraphicFramePr>
+              <a:graphicFrameLocks xmlns:a="http://schemas.openxmlformats.org/drawingml/2006/main" noChangeAspect="1"/>
+            </wp:cNvGraphicFramePr>
+            <a:graphic xmlns:a="http://schemas.openxmlformats.org/drawingml/2006/main">
+              <a:graphicData uri="http://schemas.openxmlformats.org/drawingml/2006/picture">
+                <pic:pic xmlns:pic="http://schemas.openxmlformats.org/drawingml/2006/picture">
+                  <pic:nvPicPr>
+                    <pic:cNvPr id="553566199" name=""/>
+                    <pic:cNvPicPr/>
+                  </pic:nvPicPr>
+                  <pic:blipFill>
+                    <a:blip r:embed="rId14"/>
+                    <a:stretch>
+                      <a:fillRect/>
+                    </a:stretch>
+                  </pic:blipFill>
+                  <pic:spPr>
+                    <a:xfrm>
+                      <a:off x="0" y="0"/>
+                      <a:ext cx="5943600" cy="4723130"/>
+                    </a:xfrm>
+                    <a:prstGeom prst="rect">
+                      <a:avLst/>
+                    </a:prstGeom>
+                  </pic:spPr>
+                </pic:pic>
+              </a:graphicData>
+            </a:graphic>
+          </wp:inline>
+        </w:drawing>
+      </w:r>
+    </w:p>
+    <w:p/>
+    <w:p/>
+    <w:p>
+      <w:r>
+        <w:t>Cette page permet d’afficher, en premier lieu, l’adresse, le téléphone et le courriel qui est à contacter et celui qu’appartient le magasin. Elle permet d’afficher aussi les autres aides que le client voudrait contacter avec leur courriel et leur numéro de téléphone respectifs.</w:t>
       </w:r>
     </w:p>
     <w:sectPr>
-      <w:footerReference w:type="even" r:id="rId13"/>
-      <w:footerReference w:type="default" r:id="rId14"/>
+      <w:footerReference w:type="even" r:id="rId15"/>
+      <w:footerReference w:type="default" r:id="rId16"/>
       <w:pgSz w:w="12240" w:h="15840"/>
       <w:pgMar w:top="1440" w:right="1440" w:bottom="1440" w:left="1440" w:header="708" w:footer="708" w:gutter="0"/>
       <w:pgNumType w:start="0"/>
@@ -3182,7 +3268,7 @@
       <w:szCs w:val="20"/>
     </w:rPr>
   </w:style>
-  <w:style w:type="character" w:styleId="Lienhypertexte">
+  <w:style w:type="character" w:styleId="Hyperlien">
     <w:name w:val="Hyperlink"/>
     <w:basedOn w:val="Policepardfaut"/>
     <w:uiPriority w:val="99"/>

</xml_diff>